<commit_message>
Updated Google Drive data 2021-01-27
</commit_message>
<xml_diff>
--- a/Google Drive Mirror/Backend Plans/Backend Planning (and some frontend stuff too).docx
+++ b/Google Drive Mirror/Backend Plans/Backend Planning (and some frontend stuff too).docx
@@ -4856,6 +4856,7 @@
       <w:pPr>
         <w:rPr>
           <w:rFonts w:ascii="Ubuntu" w:cs="Ubuntu" w:eastAsia="Ubuntu" w:hAnsi="Ubuntu"/>
+          <w:b w:val="1"/>
           <w:sz w:val="24"/>
           <w:szCs w:val="24"/>
         </w:rPr>
@@ -4869,1260 +4870,21 @@
         </w:rPr>
         <w:t xml:space="preserve">Checkbox (Single or multiple)</w:t>
       </w:r>
-    </w:p>
-    <w:p>
-      <w:pPr>
-        <w:rPr>
-          <w:rFonts w:ascii="Ubuntu" w:cs="Ubuntu" w:eastAsia="Ubuntu" w:hAnsi="Ubuntu"/>
-          <w:sz w:val="24"/>
-          <w:szCs w:val="24"/>
-        </w:rPr>
-      </w:pPr>
-      <w:r>
-        <w:rPr>
-          <w:rtl w:val="0"/>
-        </w:rPr>
-      </w:r>
-    </w:p>
-    <w:p>
-      <w:pPr>
-        <w:rPr>
-          <w:rFonts w:ascii="Ubuntu" w:cs="Ubuntu" w:eastAsia="Ubuntu" w:hAnsi="Ubuntu"/>
-          <w:b w:val="1"/>
-          <w:sz w:val="24"/>
-          <w:szCs w:val="24"/>
-        </w:rPr>
-      </w:pPr>
-      <w:r>
-        <w:rPr>
-          <w:rFonts w:ascii="Ubuntu" w:cs="Ubuntu" w:eastAsia="Ubuntu" w:hAnsi="Ubuntu"/>
-          <w:b w:val="1"/>
-          <w:sz w:val="24"/>
-          <w:szCs w:val="24"/>
-          <w:rtl w:val="0"/>
-        </w:rPr>
-        <w:t xml:space="preserve">How are questions presented? ()</w:t>
-      </w:r>
-    </w:p>
-    <w:p>
-      <w:pPr>
-        <w:rPr>
-          <w:rFonts w:ascii="Ubuntu" w:cs="Ubuntu" w:eastAsia="Ubuntu" w:hAnsi="Ubuntu"/>
-          <w:b w:val="1"/>
-          <w:sz w:val="24"/>
-          <w:szCs w:val="24"/>
-        </w:rPr>
-      </w:pPr>
-      <w:r>
-        <w:rPr>
-          <w:rFonts w:ascii="Ubuntu" w:cs="Ubuntu" w:eastAsia="Ubuntu" w:hAnsi="Ubuntu"/>
-          <w:sz w:val="24"/>
-          <w:szCs w:val="24"/>
-          <w:rtl w:val="0"/>
-        </w:rPr>
-        <w:t xml:space="preserve">Is the question visible on the client?</w:t>
-      </w:r>
-      <w:r>
-        <w:rPr>
-          <w:rtl w:val="0"/>
-        </w:rPr>
-      </w:r>
-    </w:p>
-    <w:p>
-      <w:pPr>
-        <w:rPr>
-          <w:rFonts w:ascii="Ubuntu" w:cs="Ubuntu" w:eastAsia="Ubuntu" w:hAnsi="Ubuntu"/>
-          <w:sz w:val="24"/>
-          <w:szCs w:val="24"/>
-        </w:rPr>
-      </w:pPr>
-      <w:r>
-        <w:rPr>
-          <w:rtl w:val="0"/>
-        </w:rPr>
-      </w:r>
-    </w:p>
-    <w:p>
-      <w:pPr>
-        <w:rPr>
-          <w:rFonts w:ascii="Ubuntu" w:cs="Ubuntu" w:eastAsia="Ubuntu" w:hAnsi="Ubuntu"/>
-          <w:b w:val="1"/>
-          <w:sz w:val="24"/>
-          <w:szCs w:val="24"/>
-        </w:rPr>
-      </w:pPr>
-      <w:r>
-        <w:rPr>
-          <w:rFonts w:ascii="Ubuntu" w:cs="Ubuntu" w:eastAsia="Ubuntu" w:hAnsi="Ubuntu"/>
-          <w:b w:val="1"/>
-          <w:sz w:val="24"/>
-          <w:szCs w:val="24"/>
-          <w:rtl w:val="0"/>
-        </w:rPr>
-        <w:t xml:space="preserve">What data needs to be stored?</w:t>
-      </w:r>
-      <w:r>
-        <w:rPr>
-          <w:rtl w:val="0"/>
-        </w:rPr>
-      </w:r>
-    </w:p>
-    <w:p>
-      <w:pPr>
-        <w:rPr>
-          <w:rFonts w:ascii="Ubuntu" w:cs="Ubuntu" w:eastAsia="Ubuntu" w:hAnsi="Ubuntu"/>
-          <w:i w:val="1"/>
-          <w:sz w:val="24"/>
-          <w:szCs w:val="24"/>
-        </w:rPr>
-      </w:pPr>
-      <w:r>
-        <w:rPr>
-          <w:rFonts w:ascii="Ubuntu" w:cs="Ubuntu" w:eastAsia="Ubuntu" w:hAnsi="Ubuntu"/>
-          <w:i w:val="1"/>
-          <w:sz w:val="24"/>
-          <w:szCs w:val="24"/>
-          <w:rtl w:val="0"/>
-        </w:rPr>
-        <w:t xml:space="preserve">Naming scheme: PascalCase for fields (APPLIES TO JSON TOO), lowercased_underscoring for collection names</w:t>
-      </w:r>
-    </w:p>
-    <w:p>
-      <w:pPr>
-        <w:rPr>
-          <w:rFonts w:ascii="Ubuntu" w:cs="Ubuntu" w:eastAsia="Ubuntu" w:hAnsi="Ubuntu"/>
-          <w:i w:val="1"/>
-          <w:sz w:val="24"/>
-          <w:szCs w:val="24"/>
-        </w:rPr>
-      </w:pPr>
-      <w:r>
-        <w:rPr>
-          <w:rFonts w:ascii="Ubuntu" w:cs="Ubuntu" w:eastAsia="Ubuntu" w:hAnsi="Ubuntu"/>
-          <w:i w:val="1"/>
-          <w:sz w:val="24"/>
-          <w:szCs w:val="24"/>
-          <w:rtl w:val="0"/>
-        </w:rPr>
-        <w:t xml:space="preserve">Keyname: type of data</w:t>
-      </w:r>
-    </w:p>
-    <w:p>
-      <w:pPr>
-        <w:rPr>
-          <w:rFonts w:ascii="Ubuntu" w:cs="Ubuntu" w:eastAsia="Ubuntu" w:hAnsi="Ubuntu"/>
-          <w:i w:val="1"/>
-          <w:sz w:val="24"/>
-          <w:szCs w:val="24"/>
-        </w:rPr>
-      </w:pPr>
-      <w:r>
-        <w:rPr>
-          <w:rFonts w:ascii="Ubuntu" w:cs="Ubuntu" w:eastAsia="Ubuntu" w:hAnsi="Ubuntu"/>
-          <w:i w:val="1"/>
-          <w:sz w:val="24"/>
-          <w:szCs w:val="24"/>
-          <w:rtl w:val="0"/>
-        </w:rPr>
-        <w:tab/>
-        <w:t xml:space="preserve">What’s actually in it</w:t>
-      </w:r>
-    </w:p>
-    <w:p>
-      <w:pPr>
-        <w:rPr>
-          <w:rFonts w:ascii="Ubuntu" w:cs="Ubuntu" w:eastAsia="Ubuntu" w:hAnsi="Ubuntu"/>
-          <w:sz w:val="24"/>
-          <w:szCs w:val="24"/>
-          <w:u w:val="single"/>
-        </w:rPr>
-      </w:pPr>
-      <w:r>
-        <w:rPr>
-          <w:rFonts w:ascii="Ubuntu" w:cs="Ubuntu" w:eastAsia="Ubuntu" w:hAnsi="Ubuntu"/>
-          <w:sz w:val="24"/>
-          <w:szCs w:val="24"/>
-          <w:u w:val="single"/>
-          <w:rtl w:val="0"/>
-        </w:rPr>
-        <w:t xml:space="preserve">Collections and Fields:</w:t>
-      </w:r>
-    </w:p>
-    <w:p>
-      <w:pPr>
-        <w:numPr>
-          <w:ilvl w:val="0"/>
-          <w:numId w:val="3"/>
-        </w:numPr>
-        <w:ind w:left="720" w:hanging="360"/>
-        <w:rPr>
-          <w:rFonts w:ascii="Ubuntu" w:cs="Ubuntu" w:eastAsia="Ubuntu" w:hAnsi="Ubuntu"/>
-          <w:sz w:val="24"/>
-          <w:szCs w:val="24"/>
-          <w:u w:val="none"/>
-        </w:rPr>
-      </w:pPr>
-      <w:commentRangeStart w:id="10"/>
-      <w:r>
-        <w:rPr>
-          <w:rFonts w:ascii="Ubuntu" w:cs="Ubuntu" w:eastAsia="Ubuntu" w:hAnsi="Ubuntu"/>
-          <w:sz w:val="24"/>
-          <w:szCs w:val="24"/>
-          <w:rtl w:val="0"/>
-        </w:rPr>
-        <w:t xml:space="preserve">users</w:t>
-      </w:r>
-      <w:commentRangeEnd w:id="10"/>
-      <w:r>
-        <w:commentReference w:id="10"/>
-      </w:r>
-      <w:r>
-        <w:rPr>
-          <w:rtl w:val="0"/>
-        </w:rPr>
-      </w:r>
-    </w:p>
-    <w:p>
-      <w:pPr>
-        <w:numPr>
-          <w:ilvl w:val="1"/>
-          <w:numId w:val="3"/>
-        </w:numPr>
-        <w:ind w:left="1440" w:hanging="360"/>
-        <w:rPr>
-          <w:rFonts w:ascii="Ubuntu" w:cs="Ubuntu" w:eastAsia="Ubuntu" w:hAnsi="Ubuntu"/>
-          <w:sz w:val="24"/>
-          <w:szCs w:val="24"/>
-          <w:u w:val="none"/>
-        </w:rPr>
-      </w:pPr>
-      <w:r>
-        <w:rPr>
-          <w:rFonts w:ascii="Ubuntu" w:cs="Ubuntu" w:eastAsia="Ubuntu" w:hAnsi="Ubuntu"/>
-          <w:sz w:val="24"/>
-          <w:szCs w:val="24"/>
-          <w:rtl w:val="0"/>
-        </w:rPr>
-        <w:t xml:space="preserve">FirstName: String</w:t>
-      </w:r>
-    </w:p>
-    <w:p>
-      <w:pPr>
-        <w:numPr>
-          <w:ilvl w:val="1"/>
-          <w:numId w:val="3"/>
-        </w:numPr>
-        <w:ind w:left="1440" w:hanging="360"/>
-        <w:rPr>
-          <w:rFonts w:ascii="Ubuntu" w:cs="Ubuntu" w:eastAsia="Ubuntu" w:hAnsi="Ubuntu"/>
-          <w:sz w:val="24"/>
-          <w:szCs w:val="24"/>
-          <w:u w:val="none"/>
-        </w:rPr>
-      </w:pPr>
-      <w:r>
-        <w:rPr>
-          <w:rFonts w:ascii="Ubuntu" w:cs="Ubuntu" w:eastAsia="Ubuntu" w:hAnsi="Ubuntu"/>
-          <w:sz w:val="24"/>
-          <w:szCs w:val="24"/>
-          <w:rtl w:val="0"/>
-        </w:rPr>
-        <w:t xml:space="preserve">LastName: String</w:t>
-      </w:r>
-    </w:p>
-    <w:p>
-      <w:pPr>
-        <w:numPr>
-          <w:ilvl w:val="1"/>
-          <w:numId w:val="3"/>
-        </w:numPr>
-        <w:ind w:left="1440" w:hanging="360"/>
-        <w:rPr>
-          <w:rFonts w:ascii="Ubuntu" w:cs="Ubuntu" w:eastAsia="Ubuntu" w:hAnsi="Ubuntu"/>
-          <w:sz w:val="24"/>
-          <w:szCs w:val="24"/>
-          <w:u w:val="none"/>
-        </w:rPr>
-      </w:pPr>
-      <w:r>
-        <w:rPr>
-          <w:rFonts w:ascii="Ubuntu" w:cs="Ubuntu" w:eastAsia="Ubuntu" w:hAnsi="Ubuntu"/>
-          <w:sz w:val="24"/>
-          <w:szCs w:val="24"/>
-          <w:rtl w:val="0"/>
-        </w:rPr>
-        <w:t xml:space="preserve">Username: String</w:t>
-      </w:r>
-    </w:p>
-    <w:p>
-      <w:pPr>
-        <w:numPr>
-          <w:ilvl w:val="1"/>
-          <w:numId w:val="3"/>
-        </w:numPr>
-        <w:ind w:left="1440" w:hanging="360"/>
-        <w:rPr>
-          <w:rFonts w:ascii="Ubuntu" w:cs="Ubuntu" w:eastAsia="Ubuntu" w:hAnsi="Ubuntu"/>
-          <w:sz w:val="24"/>
-          <w:szCs w:val="24"/>
-          <w:u w:val="none"/>
-        </w:rPr>
-      </w:pPr>
-      <w:r>
-        <w:rPr>
-          <w:rFonts w:ascii="Ubuntu" w:cs="Ubuntu" w:eastAsia="Ubuntu" w:hAnsi="Ubuntu"/>
-          <w:sz w:val="24"/>
-          <w:szCs w:val="24"/>
-          <w:rtl w:val="0"/>
-        </w:rPr>
-        <w:t xml:space="preserve">Email: String</w:t>
-      </w:r>
-    </w:p>
-    <w:p>
-      <w:pPr>
-        <w:numPr>
-          <w:ilvl w:val="1"/>
-          <w:numId w:val="3"/>
-        </w:numPr>
-        <w:ind w:left="1440" w:hanging="360"/>
-        <w:rPr>
-          <w:rFonts w:ascii="Ubuntu" w:cs="Ubuntu" w:eastAsia="Ubuntu" w:hAnsi="Ubuntu"/>
-          <w:sz w:val="24"/>
-          <w:szCs w:val="24"/>
-          <w:u w:val="none"/>
-        </w:rPr>
-      </w:pPr>
-      <w:r>
-        <w:rPr>
-          <w:rFonts w:ascii="Ubuntu" w:cs="Ubuntu" w:eastAsia="Ubuntu" w:hAnsi="Ubuntu"/>
-          <w:sz w:val="24"/>
-          <w:szCs w:val="24"/>
-          <w:rtl w:val="0"/>
-        </w:rPr>
-        <w:t xml:space="preserve">Password: (hashed and salted) String</w:t>
-      </w:r>
-    </w:p>
-    <w:p>
-      <w:pPr>
-        <w:numPr>
-          <w:ilvl w:val="1"/>
-          <w:numId w:val="3"/>
-        </w:numPr>
-        <w:ind w:left="1440" w:hanging="360"/>
-        <w:rPr>
-          <w:rFonts w:ascii="Ubuntu" w:cs="Ubuntu" w:eastAsia="Ubuntu" w:hAnsi="Ubuntu"/>
-          <w:sz w:val="24"/>
-          <w:szCs w:val="24"/>
-          <w:u w:val="none"/>
-        </w:rPr>
-      </w:pPr>
-      <w:r>
-        <w:rPr>
-          <w:rFonts w:ascii="Ubuntu" w:cs="Ubuntu" w:eastAsia="Ubuntu" w:hAnsi="Ubuntu"/>
-          <w:sz w:val="24"/>
-          <w:szCs w:val="24"/>
-          <w:rtl w:val="0"/>
-        </w:rPr>
-        <w:t xml:space="preserve">Groups: Array</w:t>
-      </w:r>
-    </w:p>
-    <w:p>
-      <w:pPr>
-        <w:numPr>
-          <w:ilvl w:val="2"/>
-          <w:numId w:val="3"/>
-        </w:numPr>
-        <w:ind w:left="2160" w:hanging="360"/>
-        <w:rPr>
-          <w:rFonts w:ascii="Ubuntu" w:cs="Ubuntu" w:eastAsia="Ubuntu" w:hAnsi="Ubuntu"/>
-          <w:sz w:val="24"/>
-          <w:szCs w:val="24"/>
-          <w:u w:val="none"/>
-        </w:rPr>
-      </w:pPr>
-      <w:r>
-        <w:rPr>
-          <w:rFonts w:ascii="Ubuntu" w:cs="Ubuntu" w:eastAsia="Ubuntu" w:hAnsi="Ubuntu"/>
-          <w:sz w:val="24"/>
-          <w:szCs w:val="24"/>
-          <w:rtl w:val="0"/>
-        </w:rPr>
-        <w:t xml:space="preserve">GroupIDs</w:t>
-      </w:r>
-    </w:p>
-    <w:p>
-      <w:pPr>
-        <w:numPr>
-          <w:ilvl w:val="1"/>
-          <w:numId w:val="3"/>
-        </w:numPr>
-        <w:ind w:left="1440" w:hanging="360"/>
-        <w:rPr>
-          <w:rFonts w:ascii="Ubuntu" w:cs="Ubuntu" w:eastAsia="Ubuntu" w:hAnsi="Ubuntu"/>
-          <w:sz w:val="24"/>
-          <w:szCs w:val="24"/>
-          <w:u w:val="none"/>
-        </w:rPr>
-      </w:pPr>
-      <w:r>
-        <w:rPr>
-          <w:rFonts w:ascii="Ubuntu" w:cs="Ubuntu" w:eastAsia="Ubuntu" w:hAnsi="Ubuntu"/>
-          <w:sz w:val="24"/>
-          <w:szCs w:val="24"/>
-          <w:rtl w:val="0"/>
-        </w:rPr>
-        <w:t xml:space="preserve">RCS: Boolean, default false unless RCS account, then:</w:t>
-      </w:r>
-    </w:p>
-    <w:p>
-      <w:pPr>
-        <w:numPr>
-          <w:ilvl w:val="2"/>
-          <w:numId w:val="3"/>
-        </w:numPr>
-        <w:ind w:left="2160" w:hanging="360"/>
-        <w:rPr>
-          <w:rFonts w:ascii="Ubuntu" w:cs="Ubuntu" w:eastAsia="Ubuntu" w:hAnsi="Ubuntu"/>
-          <w:sz w:val="24"/>
-          <w:szCs w:val="24"/>
-          <w:u w:val="none"/>
-        </w:rPr>
-      </w:pPr>
-      <w:r>
-        <w:rPr>
-          <w:rFonts w:ascii="Ubuntu" w:cs="Ubuntu" w:eastAsia="Ubuntu" w:hAnsi="Ubuntu"/>
-          <w:sz w:val="24"/>
-          <w:szCs w:val="24"/>
-          <w:rtl w:val="0"/>
-        </w:rPr>
-        <w:t xml:space="preserve">omit password, use RCSID as username, and set RCS = true</w:t>
-      </w:r>
-    </w:p>
-    <w:p>
-      <w:pPr>
-        <w:numPr>
-          <w:ilvl w:val="0"/>
-          <w:numId w:val="3"/>
-        </w:numPr>
-        <w:ind w:left="720" w:hanging="360"/>
-        <w:rPr>
-          <w:rFonts w:ascii="Ubuntu" w:cs="Ubuntu" w:eastAsia="Ubuntu" w:hAnsi="Ubuntu"/>
-          <w:sz w:val="24"/>
-          <w:szCs w:val="24"/>
-          <w:u w:val="none"/>
-        </w:rPr>
-      </w:pPr>
-      <w:r>
-        <w:rPr>
-          <w:rFonts w:ascii="Ubuntu" w:cs="Ubuntu" w:eastAsia="Ubuntu" w:hAnsi="Ubuntu"/>
-          <w:sz w:val="24"/>
-          <w:szCs w:val="24"/>
-          <w:rtl w:val="0"/>
-        </w:rPr>
-        <w:t xml:space="preserve">groups</w:t>
-      </w:r>
-    </w:p>
-    <w:p>
-      <w:pPr>
-        <w:numPr>
-          <w:ilvl w:val="1"/>
-          <w:numId w:val="3"/>
-        </w:numPr>
-        <w:ind w:left="1440" w:hanging="360"/>
-        <w:rPr>
-          <w:rFonts w:ascii="Ubuntu" w:cs="Ubuntu" w:eastAsia="Ubuntu" w:hAnsi="Ubuntu"/>
-          <w:sz w:val="24"/>
-          <w:szCs w:val="24"/>
-          <w:u w:val="none"/>
-        </w:rPr>
-      </w:pPr>
-      <w:r>
-        <w:rPr>
-          <w:rFonts w:ascii="Ubuntu" w:cs="Ubuntu" w:eastAsia="Ubuntu" w:hAnsi="Ubuntu"/>
-          <w:sz w:val="24"/>
-          <w:szCs w:val="24"/>
-          <w:rtl w:val="0"/>
-        </w:rPr>
-        <w:t xml:space="preserve">Name: String</w:t>
-      </w:r>
-    </w:p>
-    <w:p>
-      <w:pPr>
-        <w:numPr>
-          <w:ilvl w:val="1"/>
-          <w:numId w:val="3"/>
-        </w:numPr>
-        <w:ind w:left="1440" w:hanging="360"/>
-        <w:rPr>
-          <w:rFonts w:ascii="Ubuntu" w:cs="Ubuntu" w:eastAsia="Ubuntu" w:hAnsi="Ubuntu"/>
-          <w:sz w:val="24"/>
-          <w:szCs w:val="24"/>
-          <w:u w:val="none"/>
-        </w:rPr>
-      </w:pPr>
-      <w:r>
-        <w:rPr>
-          <w:rFonts w:ascii="Ubuntu" w:cs="Ubuntu" w:eastAsia="Ubuntu" w:hAnsi="Ubuntu"/>
-          <w:sz w:val="24"/>
-          <w:szCs w:val="24"/>
-          <w:rtl w:val="0"/>
-        </w:rPr>
-        <w:t xml:space="preserve">Instructors: Array of InstructorIDs</w:t>
-      </w:r>
-    </w:p>
-    <w:p>
-      <w:pPr>
-        <w:numPr>
-          <w:ilvl w:val="1"/>
-          <w:numId w:val="3"/>
-        </w:numPr>
-        <w:ind w:left="1440" w:hanging="360"/>
-        <w:rPr>
-          <w:rFonts w:ascii="Ubuntu" w:cs="Ubuntu" w:eastAsia="Ubuntu" w:hAnsi="Ubuntu"/>
-          <w:sz w:val="24"/>
-          <w:szCs w:val="24"/>
-          <w:u w:val="none"/>
-        </w:rPr>
-      </w:pPr>
-      <w:r>
-        <w:rPr>
-          <w:rFonts w:ascii="Ubuntu" w:cs="Ubuntu" w:eastAsia="Ubuntu" w:hAnsi="Ubuntu"/>
-          <w:sz w:val="24"/>
-          <w:szCs w:val="24"/>
-          <w:rtl w:val="0"/>
-        </w:rPr>
-        <w:t xml:space="preserve">Polls: Array</w:t>
-      </w:r>
-    </w:p>
-    <w:p>
-      <w:pPr>
-        <w:numPr>
-          <w:ilvl w:val="2"/>
-          <w:numId w:val="3"/>
-        </w:numPr>
-        <w:ind w:left="2160" w:hanging="360"/>
-        <w:rPr>
-          <w:rFonts w:ascii="Ubuntu" w:cs="Ubuntu" w:eastAsia="Ubuntu" w:hAnsi="Ubuntu"/>
-          <w:sz w:val="24"/>
-          <w:szCs w:val="24"/>
-          <w:u w:val="none"/>
-        </w:rPr>
-      </w:pPr>
-      <w:r>
-        <w:rPr>
-          <w:rFonts w:ascii="Ubuntu" w:cs="Ubuntu" w:eastAsia="Ubuntu" w:hAnsi="Ubuntu"/>
-          <w:sz w:val="24"/>
-          <w:szCs w:val="24"/>
-          <w:rtl w:val="0"/>
-        </w:rPr>
-        <w:t xml:space="preserve">PollIDs</w:t>
-      </w:r>
-    </w:p>
-    <w:p>
-      <w:pPr>
-        <w:numPr>
-          <w:ilvl w:val="1"/>
-          <w:numId w:val="3"/>
-        </w:numPr>
-        <w:ind w:left="1440" w:hanging="360"/>
-        <w:rPr>
-          <w:rFonts w:ascii="Ubuntu" w:cs="Ubuntu" w:eastAsia="Ubuntu" w:hAnsi="Ubuntu"/>
-          <w:sz w:val="24"/>
-          <w:szCs w:val="24"/>
-          <w:u w:val="none"/>
-        </w:rPr>
-      </w:pPr>
-      <w:r>
-        <w:rPr>
-          <w:rFonts w:ascii="Ubuntu" w:cs="Ubuntu" w:eastAsia="Ubuntu" w:hAnsi="Ubuntu"/>
-          <w:sz w:val="24"/>
-          <w:szCs w:val="24"/>
-          <w:rtl w:val="0"/>
-        </w:rPr>
-        <w:t xml:space="preserve">Users: Array</w:t>
-      </w:r>
-    </w:p>
-    <w:p>
-      <w:pPr>
-        <w:numPr>
-          <w:ilvl w:val="2"/>
-          <w:numId w:val="3"/>
-        </w:numPr>
-        <w:ind w:left="2160" w:hanging="360"/>
-        <w:rPr>
-          <w:rFonts w:ascii="Ubuntu" w:cs="Ubuntu" w:eastAsia="Ubuntu" w:hAnsi="Ubuntu"/>
-          <w:sz w:val="24"/>
-          <w:szCs w:val="24"/>
-          <w:u w:val="none"/>
-        </w:rPr>
-      </w:pPr>
-      <w:r>
-        <w:rPr>
-          <w:rFonts w:ascii="Ubuntu" w:cs="Ubuntu" w:eastAsia="Ubuntu" w:hAnsi="Ubuntu"/>
-          <w:sz w:val="24"/>
-          <w:szCs w:val="24"/>
-          <w:rtl w:val="0"/>
-        </w:rPr>
-        <w:t xml:space="preserve">UserIDs</w:t>
-      </w:r>
-    </w:p>
-    <w:p>
-      <w:pPr>
-        <w:numPr>
-          <w:ilvl w:val="0"/>
-          <w:numId w:val="3"/>
-        </w:numPr>
-        <w:ind w:left="720" w:hanging="360"/>
-        <w:rPr>
-          <w:rFonts w:ascii="Ubuntu" w:cs="Ubuntu" w:eastAsia="Ubuntu" w:hAnsi="Ubuntu"/>
-          <w:sz w:val="24"/>
-          <w:szCs w:val="24"/>
-          <w:u w:val="none"/>
-        </w:rPr>
-      </w:pPr>
-      <w:r>
-        <w:rPr>
-          <w:rFonts w:ascii="Ubuntu" w:cs="Ubuntu" w:eastAsia="Ubuntu" w:hAnsi="Ubuntu"/>
-          <w:sz w:val="24"/>
-          <w:szCs w:val="24"/>
-          <w:rtl w:val="0"/>
-        </w:rPr>
-        <w:t xml:space="preserve">polls</w:t>
-      </w:r>
-    </w:p>
-    <w:p>
-      <w:pPr>
-        <w:numPr>
-          <w:ilvl w:val="1"/>
-          <w:numId w:val="3"/>
-        </w:numPr>
-        <w:ind w:left="1440" w:hanging="360"/>
-        <w:rPr>
-          <w:rFonts w:ascii="Ubuntu" w:cs="Ubuntu" w:eastAsia="Ubuntu" w:hAnsi="Ubuntu"/>
-          <w:sz w:val="24"/>
-          <w:szCs w:val="24"/>
-          <w:u w:val="none"/>
-        </w:rPr>
-      </w:pPr>
-      <w:r>
-        <w:rPr>
-          <w:rFonts w:ascii="Ubuntu" w:cs="Ubuntu" w:eastAsia="Ubuntu" w:hAnsi="Ubuntu"/>
-          <w:sz w:val="24"/>
-          <w:szCs w:val="24"/>
-          <w:rtl w:val="0"/>
-        </w:rPr>
-        <w:t xml:space="preserve">Name: String</w:t>
-      </w:r>
-    </w:p>
-    <w:p>
-      <w:pPr>
-        <w:numPr>
-          <w:ilvl w:val="1"/>
-          <w:numId w:val="3"/>
-        </w:numPr>
-        <w:ind w:left="1440" w:hanging="360"/>
-        <w:rPr>
-          <w:rFonts w:ascii="Ubuntu" w:cs="Ubuntu" w:eastAsia="Ubuntu" w:hAnsi="Ubuntu"/>
-          <w:sz w:val="24"/>
-          <w:szCs w:val="24"/>
-          <w:u w:val="none"/>
-        </w:rPr>
-      </w:pPr>
-      <w:r>
-        <w:rPr>
-          <w:rFonts w:ascii="Ubuntu" w:cs="Ubuntu" w:eastAsia="Ubuntu" w:hAnsi="Ubuntu"/>
-          <w:sz w:val="24"/>
-          <w:szCs w:val="24"/>
-          <w:rtl w:val="0"/>
-        </w:rPr>
-        <w:t xml:space="preserve">Questions: Array (ordered)</w:t>
-      </w:r>
-    </w:p>
-    <w:p>
-      <w:pPr>
-        <w:numPr>
-          <w:ilvl w:val="2"/>
-          <w:numId w:val="3"/>
-        </w:numPr>
-        <w:ind w:left="2160" w:hanging="360"/>
-        <w:rPr>
-          <w:rFonts w:ascii="Ubuntu" w:cs="Ubuntu" w:eastAsia="Ubuntu" w:hAnsi="Ubuntu"/>
-          <w:sz w:val="24"/>
-          <w:szCs w:val="24"/>
-          <w:u w:val="none"/>
-        </w:rPr>
-      </w:pPr>
-      <w:r>
-        <w:rPr>
-          <w:rFonts w:ascii="Ubuntu" w:cs="Ubuntu" w:eastAsia="Ubuntu" w:hAnsi="Ubuntu"/>
-          <w:sz w:val="24"/>
-          <w:szCs w:val="24"/>
-          <w:rtl w:val="0"/>
-        </w:rPr>
-        <w:t xml:space="preserve">Documents//fields???</w:t>
-      </w:r>
-    </w:p>
-    <w:p>
-      <w:pPr>
-        <w:numPr>
-          <w:ilvl w:val="3"/>
-          <w:numId w:val="3"/>
-        </w:numPr>
-        <w:ind w:left="2880" w:hanging="360"/>
-        <w:rPr>
-          <w:rFonts w:ascii="Ubuntu" w:cs="Ubuntu" w:eastAsia="Ubuntu" w:hAnsi="Ubuntu"/>
-          <w:sz w:val="24"/>
-          <w:szCs w:val="24"/>
-          <w:u w:val="none"/>
-        </w:rPr>
-      </w:pPr>
-      <w:r>
-        <w:rPr>
-          <w:rFonts w:ascii="Ubuntu" w:cs="Ubuntu" w:eastAsia="Ubuntu" w:hAnsi="Ubuntu"/>
-          <w:sz w:val="24"/>
-          <w:szCs w:val="24"/>
-          <w:rtl w:val="0"/>
-        </w:rPr>
-        <w:t xml:space="preserve">ID </w:t>
-      </w:r>
-      <w:commentRangeStart w:id="11"/>
-      <w:r>
-        <w:rPr>
-          <w:rFonts w:ascii="Ubuntu" w:cs="Ubuntu" w:eastAsia="Ubuntu" w:hAnsi="Ubuntu"/>
-          <w:sz w:val="24"/>
-          <w:szCs w:val="24"/>
-          <w:rtl w:val="0"/>
-        </w:rPr>
-        <w:t xml:space="preserve">(needs to be manually generated) </w:t>
-      </w:r>
-      <w:commentRangeEnd w:id="11"/>
-      <w:r>
-        <w:commentReference w:id="11"/>
-      </w:r>
-      <w:r>
-        <w:rPr>
-          <w:rtl w:val="0"/>
-        </w:rPr>
-      </w:r>
-    </w:p>
-    <w:p>
-      <w:pPr>
-        <w:numPr>
-          <w:ilvl w:val="3"/>
-          <w:numId w:val="3"/>
-        </w:numPr>
-        <w:ind w:left="2880" w:hanging="360"/>
-        <w:rPr>
-          <w:rFonts w:ascii="Ubuntu" w:cs="Ubuntu" w:eastAsia="Ubuntu" w:hAnsi="Ubuntu"/>
-          <w:sz w:val="24"/>
-          <w:szCs w:val="24"/>
-          <w:u w:val="none"/>
-        </w:rPr>
-      </w:pPr>
-      <w:r>
-        <w:rPr>
-          <w:rFonts w:ascii="Ubuntu" w:cs="Ubuntu" w:eastAsia="Ubuntu" w:hAnsi="Ubuntu"/>
-          <w:sz w:val="24"/>
-          <w:szCs w:val="24"/>
-          <w:rtl w:val="0"/>
-        </w:rPr>
-        <w:t xml:space="preserve">QuestionText: String</w:t>
-      </w:r>
-    </w:p>
-    <w:p>
-      <w:pPr>
-        <w:numPr>
-          <w:ilvl w:val="3"/>
-          <w:numId w:val="3"/>
-        </w:numPr>
-        <w:ind w:left="2880" w:hanging="360"/>
-        <w:rPr>
-          <w:rFonts w:ascii="Ubuntu" w:cs="Ubuntu" w:eastAsia="Ubuntu" w:hAnsi="Ubuntu"/>
-          <w:sz w:val="24"/>
-          <w:szCs w:val="24"/>
-          <w:u w:val="none"/>
-        </w:rPr>
-      </w:pPr>
-      <w:r>
-        <w:rPr>
-          <w:rFonts w:ascii="Ubuntu" w:cs="Ubuntu" w:eastAsia="Ubuntu" w:hAnsi="Ubuntu"/>
-          <w:sz w:val="24"/>
-          <w:szCs w:val="24"/>
-          <w:rtl w:val="0"/>
-        </w:rPr>
-        <w:t xml:space="preserve">AnswerChoices: Array</w:t>
-      </w:r>
-    </w:p>
-    <w:p>
-      <w:pPr>
-        <w:numPr>
-          <w:ilvl w:val="4"/>
-          <w:numId w:val="3"/>
-        </w:numPr>
-        <w:ind w:left="3600" w:hanging="360"/>
-        <w:rPr>
-          <w:rFonts w:ascii="Ubuntu" w:cs="Ubuntu" w:eastAsia="Ubuntu" w:hAnsi="Ubuntu"/>
-          <w:sz w:val="24"/>
-          <w:szCs w:val="24"/>
-          <w:u w:val="none"/>
-        </w:rPr>
-      </w:pPr>
-      <w:r>
-        <w:rPr>
-          <w:rFonts w:ascii="Ubuntu" w:cs="Ubuntu" w:eastAsia="Ubuntu" w:hAnsi="Ubuntu"/>
-          <w:sz w:val="24"/>
-          <w:szCs w:val="24"/>
-          <w:rtl w:val="0"/>
-        </w:rPr>
-        <w:t xml:space="preserve">Strings</w:t>
-      </w:r>
-    </w:p>
-    <w:p>
-      <w:pPr>
-        <w:numPr>
-          <w:ilvl w:val="4"/>
-          <w:numId w:val="3"/>
-        </w:numPr>
-        <w:ind w:left="3600" w:hanging="360"/>
-        <w:rPr>
-          <w:rFonts w:ascii="Ubuntu" w:cs="Ubuntu" w:eastAsia="Ubuntu" w:hAnsi="Ubuntu"/>
-          <w:sz w:val="24"/>
-          <w:szCs w:val="24"/>
-          <w:u w:val="none"/>
-        </w:rPr>
-      </w:pPr>
-      <w:r>
-        <w:rPr>
-          <w:rFonts w:ascii="Ubuntu" w:cs="Ubuntu" w:eastAsia="Ubuntu" w:hAnsi="Ubuntu"/>
-          <w:sz w:val="24"/>
-          <w:szCs w:val="24"/>
-          <w:rtl w:val="0"/>
-        </w:rPr>
-        <w:t xml:space="preserve">Ints</w:t>
-      </w:r>
-    </w:p>
-    <w:p>
-      <w:pPr>
-        <w:numPr>
-          <w:ilvl w:val="4"/>
-          <w:numId w:val="3"/>
-        </w:numPr>
-        <w:ind w:left="3600" w:hanging="360"/>
-        <w:rPr>
-          <w:rFonts w:ascii="Ubuntu" w:cs="Ubuntu" w:eastAsia="Ubuntu" w:hAnsi="Ubuntu"/>
-          <w:sz w:val="24"/>
-          <w:szCs w:val="24"/>
-          <w:u w:val="none"/>
-        </w:rPr>
-      </w:pPr>
-      <w:r>
-        <w:rPr>
-          <w:rFonts w:ascii="Ubuntu" w:cs="Ubuntu" w:eastAsia="Ubuntu" w:hAnsi="Ubuntu"/>
-          <w:sz w:val="24"/>
-          <w:szCs w:val="24"/>
-          <w:rtl w:val="0"/>
-        </w:rPr>
-        <w:t xml:space="preserve">Booleans</w:t>
-      </w:r>
-    </w:p>
-    <w:p>
-      <w:pPr>
-        <w:numPr>
-          <w:ilvl w:val="4"/>
-          <w:numId w:val="3"/>
-        </w:numPr>
-        <w:ind w:left="3600" w:hanging="360"/>
-        <w:rPr>
-          <w:rFonts w:ascii="Ubuntu" w:cs="Ubuntu" w:eastAsia="Ubuntu" w:hAnsi="Ubuntu"/>
-          <w:sz w:val="24"/>
-          <w:szCs w:val="24"/>
-          <w:u w:val="none"/>
-        </w:rPr>
-      </w:pPr>
-      <w:r>
-        <w:rPr>
-          <w:rFonts w:ascii="Ubuntu" w:cs="Ubuntu" w:eastAsia="Ubuntu" w:hAnsi="Ubuntu"/>
-          <w:sz w:val="24"/>
-          <w:szCs w:val="24"/>
-          <w:rtl w:val="0"/>
-        </w:rPr>
-        <w:t xml:space="preserve">Etc?</w:t>
-      </w:r>
-    </w:p>
-    <w:p>
-      <w:pPr>
-        <w:numPr>
-          <w:ilvl w:val="3"/>
-          <w:numId w:val="3"/>
-        </w:numPr>
-        <w:ind w:left="2880" w:hanging="360"/>
-        <w:rPr>
-          <w:rFonts w:ascii="Ubuntu" w:cs="Ubuntu" w:eastAsia="Ubuntu" w:hAnsi="Ubuntu"/>
-          <w:sz w:val="24"/>
-          <w:szCs w:val="24"/>
-          <w:u w:val="none"/>
-        </w:rPr>
-      </w:pPr>
-      <w:r>
-        <w:rPr>
-          <w:rFonts w:ascii="Ubuntu" w:cs="Ubuntu" w:eastAsia="Ubuntu" w:hAnsi="Ubuntu"/>
-          <w:sz w:val="24"/>
-          <w:szCs w:val="24"/>
-          <w:rtl w:val="0"/>
-        </w:rPr>
-        <w:t xml:space="preserve">CorrectAnswers: Array (can be omitted for no grading) </w:t>
-      </w:r>
-    </w:p>
-    <w:p>
-      <w:pPr>
-        <w:numPr>
-          <w:ilvl w:val="4"/>
-          <w:numId w:val="3"/>
-        </w:numPr>
-        <w:ind w:left="3600" w:hanging="360"/>
-        <w:rPr>
-          <w:rFonts w:ascii="Ubuntu" w:cs="Ubuntu" w:eastAsia="Ubuntu" w:hAnsi="Ubuntu"/>
-          <w:sz w:val="24"/>
-          <w:szCs w:val="24"/>
-          <w:u w:val="none"/>
-        </w:rPr>
-      </w:pPr>
-      <w:r>
-        <w:rPr>
-          <w:rFonts w:ascii="Ubuntu" w:cs="Ubuntu" w:eastAsia="Ubuntu" w:hAnsi="Ubuntu"/>
-          <w:sz w:val="24"/>
-          <w:szCs w:val="24"/>
-          <w:rtl w:val="0"/>
-        </w:rPr>
-        <w:t xml:space="preserve">Contains subset of AnswerChoices</w:t>
-      </w:r>
-    </w:p>
-    <w:p>
-      <w:pPr>
-        <w:numPr>
-          <w:ilvl w:val="0"/>
-          <w:numId w:val="3"/>
-        </w:numPr>
-        <w:ind w:left="720" w:hanging="360"/>
-        <w:rPr>
-          <w:rFonts w:ascii="Ubuntu" w:cs="Ubuntu" w:eastAsia="Ubuntu" w:hAnsi="Ubuntu"/>
-          <w:sz w:val="24"/>
-          <w:szCs w:val="24"/>
-          <w:u w:val="none"/>
-        </w:rPr>
-      </w:pPr>
-      <w:r>
-        <w:rPr>
-          <w:rFonts w:ascii="Ubuntu" w:cs="Ubuntu" w:eastAsia="Ubuntu" w:hAnsi="Ubuntu"/>
-          <w:sz w:val="24"/>
-          <w:szCs w:val="24"/>
-          <w:rtl w:val="0"/>
-        </w:rPr>
-        <w:t xml:space="preserve">poll_answers</w:t>
-      </w:r>
-    </w:p>
-    <w:p>
-      <w:pPr>
-        <w:numPr>
-          <w:ilvl w:val="1"/>
-          <w:numId w:val="3"/>
-        </w:numPr>
-        <w:ind w:left="1440" w:hanging="360"/>
-        <w:rPr>
-          <w:rFonts w:ascii="Ubuntu" w:cs="Ubuntu" w:eastAsia="Ubuntu" w:hAnsi="Ubuntu"/>
-          <w:sz w:val="24"/>
-          <w:szCs w:val="24"/>
-          <w:u w:val="none"/>
-        </w:rPr>
-      </w:pPr>
-      <w:r>
-        <w:rPr>
-          <w:rFonts w:ascii="Ubuntu" w:cs="Ubuntu" w:eastAsia="Ubuntu" w:hAnsi="Ubuntu"/>
-          <w:sz w:val="24"/>
-          <w:szCs w:val="24"/>
-          <w:rtl w:val="0"/>
-        </w:rPr>
-        <w:t xml:space="preserve">_id </w:t>
-      </w:r>
-    </w:p>
-    <w:p>
-      <w:pPr>
-        <w:numPr>
-          <w:ilvl w:val="1"/>
-          <w:numId w:val="3"/>
-        </w:numPr>
-        <w:ind w:left="1440" w:hanging="360"/>
-        <w:rPr>
-          <w:rFonts w:ascii="Ubuntu" w:cs="Ubuntu" w:eastAsia="Ubuntu" w:hAnsi="Ubuntu"/>
-          <w:sz w:val="24"/>
-          <w:szCs w:val="24"/>
-          <w:u w:val="none"/>
-        </w:rPr>
-      </w:pPr>
-      <w:r>
-        <w:rPr>
-          <w:rFonts w:ascii="Ubuntu" w:cs="Ubuntu" w:eastAsia="Ubuntu" w:hAnsi="Ubuntu"/>
-          <w:sz w:val="24"/>
-          <w:szCs w:val="24"/>
-          <w:rtl w:val="0"/>
-        </w:rPr>
-        <w:t xml:space="preserve">PollID: ID</w:t>
-      </w:r>
-    </w:p>
-    <w:p>
-      <w:pPr>
-        <w:numPr>
-          <w:ilvl w:val="1"/>
-          <w:numId w:val="3"/>
-        </w:numPr>
-        <w:ind w:left="1440" w:hanging="360"/>
-        <w:rPr>
-          <w:rFonts w:ascii="Ubuntu" w:cs="Ubuntu" w:eastAsia="Ubuntu" w:hAnsi="Ubuntu"/>
-          <w:sz w:val="24"/>
-          <w:szCs w:val="24"/>
-          <w:u w:val="none"/>
-        </w:rPr>
-      </w:pPr>
-      <w:r>
-        <w:rPr>
-          <w:rFonts w:ascii="Ubuntu" w:cs="Ubuntu" w:eastAsia="Ubuntu" w:hAnsi="Ubuntu"/>
-          <w:sz w:val="24"/>
-          <w:szCs w:val="24"/>
-          <w:rtl w:val="0"/>
-        </w:rPr>
-        <w:t xml:space="preserve">UserID: ID</w:t>
-      </w:r>
-    </w:p>
-    <w:p>
-      <w:pPr>
-        <w:numPr>
-          <w:ilvl w:val="1"/>
-          <w:numId w:val="3"/>
-        </w:numPr>
-        <w:ind w:left="1440" w:hanging="360"/>
-        <w:rPr>
-          <w:rFonts w:ascii="Ubuntu" w:cs="Ubuntu" w:eastAsia="Ubuntu" w:hAnsi="Ubuntu"/>
-          <w:sz w:val="24"/>
-          <w:szCs w:val="24"/>
-          <w:u w:val="none"/>
-        </w:rPr>
-      </w:pPr>
-      <w:r>
-        <w:rPr>
-          <w:rFonts w:ascii="Ubuntu" w:cs="Ubuntu" w:eastAsia="Ubuntu" w:hAnsi="Ubuntu"/>
-          <w:sz w:val="24"/>
-          <w:szCs w:val="24"/>
-          <w:rtl w:val="0"/>
-        </w:rPr>
-        <w:t xml:space="preserve">Answers: Array</w:t>
-      </w:r>
-    </w:p>
-    <w:p>
-      <w:pPr>
-        <w:numPr>
-          <w:ilvl w:val="2"/>
-          <w:numId w:val="3"/>
-        </w:numPr>
-        <w:ind w:left="2160" w:hanging="360"/>
-        <w:rPr>
-          <w:rFonts w:ascii="Ubuntu" w:cs="Ubuntu" w:eastAsia="Ubuntu" w:hAnsi="Ubuntu"/>
-          <w:sz w:val="24"/>
-          <w:szCs w:val="24"/>
-          <w:u w:val="none"/>
-        </w:rPr>
-      </w:pPr>
-      <w:r>
-        <w:rPr>
-          <w:rFonts w:ascii="Ubuntu" w:cs="Ubuntu" w:eastAsia="Ubuntu" w:hAnsi="Ubuntu"/>
-          <w:sz w:val="24"/>
-          <w:szCs w:val="24"/>
-          <w:rtl w:val="0"/>
-        </w:rPr>
-        <w:t xml:space="preserve">Documents</w:t>
-      </w:r>
-    </w:p>
-    <w:p>
-      <w:pPr>
-        <w:numPr>
-          <w:ilvl w:val="3"/>
-          <w:numId w:val="3"/>
-        </w:numPr>
-        <w:ind w:left="2880" w:hanging="360"/>
-        <w:rPr>
-          <w:rFonts w:ascii="Ubuntu" w:cs="Ubuntu" w:eastAsia="Ubuntu" w:hAnsi="Ubuntu"/>
-          <w:sz w:val="24"/>
-          <w:szCs w:val="24"/>
-          <w:u w:val="none"/>
-        </w:rPr>
-      </w:pPr>
-      <w:commentRangeStart w:id="12"/>
-      <w:r>
-        <w:rPr>
-          <w:rFonts w:ascii="Ubuntu" w:cs="Ubuntu" w:eastAsia="Ubuntu" w:hAnsi="Ubuntu"/>
-          <w:sz w:val="24"/>
-          <w:szCs w:val="24"/>
-          <w:rtl w:val="0"/>
-        </w:rPr>
-        <w:t xml:space="preserve">QuestionID: ID</w:t>
-      </w:r>
-      <w:commentRangeEnd w:id="12"/>
-      <w:r>
-        <w:commentReference w:id="12"/>
-      </w:r>
-      <w:r>
-        <w:rPr>
-          <w:rtl w:val="0"/>
-        </w:rPr>
-      </w:r>
-    </w:p>
-    <w:p>
-      <w:pPr>
-        <w:numPr>
-          <w:ilvl w:val="3"/>
-          <w:numId w:val="3"/>
-        </w:numPr>
-        <w:ind w:left="2880" w:hanging="360"/>
-        <w:rPr>
-          <w:rFonts w:ascii="Ubuntu" w:cs="Ubuntu" w:eastAsia="Ubuntu" w:hAnsi="Ubuntu"/>
-          <w:sz w:val="24"/>
-          <w:szCs w:val="24"/>
-          <w:u w:val="none"/>
-        </w:rPr>
-      </w:pPr>
-      <w:r>
-        <w:rPr>
-          <w:rFonts w:ascii="Ubuntu" w:cs="Ubuntu" w:eastAsia="Ubuntu" w:hAnsi="Ubuntu"/>
-          <w:sz w:val="24"/>
-          <w:szCs w:val="24"/>
-          <w:rtl w:val="0"/>
-        </w:rPr>
-        <w:t xml:space="preserve">Answer: </w:t>
-      </w:r>
-    </w:p>
-    <w:p>
-      <w:pPr>
-        <w:numPr>
-          <w:ilvl w:val="4"/>
-          <w:numId w:val="3"/>
-        </w:numPr>
-        <w:ind w:left="3600" w:hanging="360"/>
-        <w:rPr>
-          <w:rFonts w:ascii="Ubuntu" w:cs="Ubuntu" w:eastAsia="Ubuntu" w:hAnsi="Ubuntu"/>
-          <w:sz w:val="24"/>
-          <w:szCs w:val="24"/>
-          <w:u w:val="none"/>
-        </w:rPr>
-      </w:pPr>
-      <w:r>
-        <w:rPr>
-          <w:rFonts w:ascii="Ubuntu" w:cs="Ubuntu" w:eastAsia="Ubuntu" w:hAnsi="Ubuntu"/>
-          <w:sz w:val="24"/>
-          <w:szCs w:val="24"/>
-          <w:rtl w:val="0"/>
-        </w:rPr>
-        <w:t xml:space="preserve">String</w:t>
-      </w:r>
-    </w:p>
-    <w:p>
-      <w:pPr>
-        <w:numPr>
-          <w:ilvl w:val="4"/>
-          <w:numId w:val="3"/>
-        </w:numPr>
-        <w:ind w:left="3600" w:hanging="360"/>
-        <w:rPr>
-          <w:rFonts w:ascii="Ubuntu" w:cs="Ubuntu" w:eastAsia="Ubuntu" w:hAnsi="Ubuntu"/>
-          <w:sz w:val="24"/>
-          <w:szCs w:val="24"/>
-          <w:u w:val="none"/>
-        </w:rPr>
-      </w:pPr>
-      <w:r>
-        <w:rPr>
-          <w:rFonts w:ascii="Ubuntu" w:cs="Ubuntu" w:eastAsia="Ubuntu" w:hAnsi="Ubuntu"/>
-          <w:sz w:val="24"/>
-          <w:szCs w:val="24"/>
-          <w:rtl w:val="0"/>
-        </w:rPr>
-        <w:t xml:space="preserve">Int</w:t>
-      </w:r>
-    </w:p>
-    <w:p>
-      <w:pPr>
-        <w:numPr>
-          <w:ilvl w:val="4"/>
-          <w:numId w:val="3"/>
-        </w:numPr>
-        <w:ind w:left="3600" w:hanging="360"/>
-        <w:rPr>
-          <w:rFonts w:ascii="Ubuntu" w:cs="Ubuntu" w:eastAsia="Ubuntu" w:hAnsi="Ubuntu"/>
-          <w:sz w:val="24"/>
-          <w:szCs w:val="24"/>
-          <w:u w:val="none"/>
-        </w:rPr>
-      </w:pPr>
-      <w:r>
-        <w:rPr>
-          <w:rFonts w:ascii="Ubuntu" w:cs="Ubuntu" w:eastAsia="Ubuntu" w:hAnsi="Ubuntu"/>
-          <w:sz w:val="24"/>
-          <w:szCs w:val="24"/>
-          <w:rtl w:val="0"/>
-        </w:rPr>
-        <w:t xml:space="preserve">Boolean</w:t>
-      </w:r>
-    </w:p>
-    <w:p>
-      <w:pPr>
-        <w:numPr>
-          <w:ilvl w:val="4"/>
-          <w:numId w:val="3"/>
-        </w:numPr>
-        <w:ind w:left="3600" w:hanging="360"/>
-        <w:rPr>
-          <w:rFonts w:ascii="Ubuntu" w:cs="Ubuntu" w:eastAsia="Ubuntu" w:hAnsi="Ubuntu"/>
-          <w:sz w:val="24"/>
-          <w:szCs w:val="24"/>
-          <w:u w:val="none"/>
-        </w:rPr>
-      </w:pPr>
-      <w:r>
-        <w:rPr>
-          <w:rFonts w:ascii="Ubuntu" w:cs="Ubuntu" w:eastAsia="Ubuntu" w:hAnsi="Ubuntu"/>
-          <w:sz w:val="24"/>
-          <w:szCs w:val="24"/>
-          <w:rtl w:val="0"/>
-        </w:rPr>
-        <w:t xml:space="preserve">Etc?</w:t>
-      </w:r>
-    </w:p>
-    <w:p>
-      <w:pPr>
-        <w:numPr>
-          <w:ilvl w:val="3"/>
-          <w:numId w:val="3"/>
-        </w:numPr>
-        <w:ind w:left="2880" w:hanging="360"/>
-        <w:rPr>
-          <w:rFonts w:ascii="Ubuntu" w:cs="Ubuntu" w:eastAsia="Ubuntu" w:hAnsi="Ubuntu"/>
-          <w:sz w:val="24"/>
-          <w:szCs w:val="24"/>
-          <w:u w:val="none"/>
-        </w:rPr>
-      </w:pPr>
-      <w:commentRangeStart w:id="13"/>
-      <w:r>
-        <w:rPr>
-          <w:rFonts w:ascii="Ubuntu" w:cs="Ubuntu" w:eastAsia="Ubuntu" w:hAnsi="Ubuntu"/>
-          <w:sz w:val="24"/>
-          <w:szCs w:val="24"/>
-          <w:rtl w:val="0"/>
-        </w:rPr>
-        <w:t xml:space="preserve">Correct: Boolean </w:t>
-      </w:r>
-      <w:commentRangeEnd w:id="13"/>
-      <w:r>
-        <w:commentReference w:id="13"/>
-      </w:r>
+      <w:r>
+        <w:rPr>
+          <w:rtl w:val="0"/>
+        </w:rPr>
+      </w:r>
+    </w:p>
+    <w:p>
+      <w:pPr>
+        <w:ind w:left="0" w:firstLine="0"/>
+        <w:rPr>
+          <w:rFonts w:ascii="Ubuntu" w:cs="Ubuntu" w:eastAsia="Ubuntu" w:hAnsi="Ubuntu"/>
+          <w:sz w:val="24"/>
+          <w:szCs w:val="24"/>
+        </w:rPr>
+      </w:pPr>
       <w:r>
         <w:rPr>
           <w:rtl w:val="0"/>
@@ -6140,7 +4902,7 @@
 
 <file path=word/comments.xml><?xml version="1.0" encoding="utf-8"?>
 <w:comments xmlns:mc="http://schemas.openxmlformats.org/markup-compatibility/2006" xmlns:o="urn:schemas-microsoft-com:office:office" xmlns:r="http://schemas.openxmlformats.org/officeDocument/2006/relationships" xmlns:m="http://schemas.openxmlformats.org/officeDocument/2006/math" xmlns:v="urn:schemas-microsoft-com:vml" xmlns:wp="http://schemas.openxmlformats.org/drawingml/2006/wordprocessingDrawing" xmlns:w10="urn:schemas-microsoft-com:office:word" xmlns:w="http://schemas.openxmlformats.org/wordprocessingml/2006/main" xmlns:wne="http://schemas.microsoft.com/office/word/2006/wordml" xmlns:sl="http://schemas.openxmlformats.org/schemaLibrary/2006/main" xmlns:a="http://schemas.openxmlformats.org/drawingml/2006/main" xmlns:pic="http://schemas.openxmlformats.org/drawingml/2006/picture" xmlns:c="http://schemas.openxmlformats.org/drawingml/2006/chart" xmlns:lc="http://schemas.openxmlformats.org/drawingml/2006/lockedCanvas" xmlns:dgm="http://schemas.openxmlformats.org/drawingml/2006/diagram" xmlns:wps="http://schemas.microsoft.com/office/word/2010/wordprocessingShape" xmlns:wpg="http://schemas.microsoft.com/office/word/2010/wordprocessingGroup" xmlns:w14="http://schemas.microsoft.com/office/word/2010/wordml" xmlns:w15="http://schemas.microsoft.com/office/word/2012/wordml">
-  <w:comment w:author="Joe Chu" w:id="12" w:date="2019-11-25T22:00:48Z">
+  <w:comment w:author="Hunter Harris" w:id="3" w:date="2020-04-24T20:14:18Z">
     <w:p>
       <w:pPr>
         <w:keepNext w:val="0"/>
@@ -6186,11 +4948,11 @@
           <w:vertAlign w:val="baseline"/>
           <w:rtl w:val="0"/>
         </w:rPr>
-        <w:t xml:space="preserve">is this necessary?</w:t>
+        <w:t xml:space="preserve">Add more documentation</w:t>
       </w:r>
     </w:p>
   </w:comment>
-  <w:comment w:author="Hunter Harris" w:id="3" w:date="2020-04-24T20:14:18Z">
+  <w:comment w:author="Joe Chu" w:id="9" w:date="2020-02-04T21:17:31Z">
     <w:p>
       <w:pPr>
         <w:keepNext w:val="0"/>
@@ -6236,11 +4998,11 @@
           <w:vertAlign w:val="baseline"/>
           <w:rtl w:val="0"/>
         </w:rPr>
-        <w:t xml:space="preserve">Add more documentation</w:t>
+        <w:t xml:space="preserve">session in frontend implemented recently... just need authentication from backend now</w:t>
       </w:r>
     </w:p>
   </w:comment>
-  <w:comment w:author="Joe Chu" w:id="9" w:date="2020-02-04T21:17:31Z">
+  <w:comment w:author="Hunter Harris" w:id="6" w:date="2019-11-13T02:25:53Z">
     <w:p>
       <w:pPr>
         <w:keepNext w:val="0"/>
@@ -6286,11 +5048,11 @@
           <w:vertAlign w:val="baseline"/>
           <w:rtl w:val="0"/>
         </w:rPr>
-        <w:t xml:space="preserve">session in frontend implemented recently... just need authentication from backend now</w:t>
+        <w:t xml:space="preserve">Implementation not matching spec due to data storage issues</w:t>
       </w:r>
     </w:p>
   </w:comment>
-  <w:comment w:author="Joe Chu" w:id="10" w:date="2020-01-16T22:27:42Z">
+  <w:comment w:author="Joe Chu" w:id="7" w:date="2020-02-04T21:10:03Z">
     <w:p>
       <w:pPr>
         <w:keepNext w:val="0"/>
@@ -6336,11 +5098,11 @@
           <w:vertAlign w:val="baseline"/>
           <w:rtl w:val="0"/>
         </w:rPr>
-        <w:t xml:space="preserve">https://medium.com/@rajaraodv/securing-react-redux-apps-with-jwt-tokens-fcfe81356ea0</w:t>
+        <w:t xml:space="preserve">Yes but functionality is there. The frontend passes the entire Question Obj as of now</w:t>
       </w:r>
     </w:p>
   </w:comment>
-  <w:comment w:author="Hunter Harris" w:id="6" w:date="2019-11-13T02:25:53Z">
+  <w:comment w:author="Joe Chu" w:id="4" w:date="2019-12-09T03:34:32Z">
     <w:p>
       <w:pPr>
         <w:keepNext w:val="0"/>
@@ -6386,11 +5148,11 @@
           <w:vertAlign w:val="baseline"/>
           <w:rtl w:val="0"/>
         </w:rPr>
-        <w:t xml:space="preserve">Implementation not matching spec due to data storage issues</w:t>
+        <w:t xml:space="preserve">testing required</w:t>
       </w:r>
     </w:p>
   </w:comment>
-  <w:comment w:author="Joe Chu" w:id="7" w:date="2020-02-04T21:10:03Z">
+  <w:comment w:author="Joe Chu" w:id="5" w:date="2019-12-09T03:36:44Z">
     <w:p>
       <w:pPr>
         <w:keepNext w:val="0"/>
@@ -6436,11 +5198,11 @@
           <w:vertAlign w:val="baseline"/>
           <w:rtl w:val="0"/>
         </w:rPr>
-        <w:t xml:space="preserve">Yes but functionality is there. The frontend passes the entire Question Obj as of now</w:t>
+        <w:t xml:space="preserve">assuming this json contains everything needed already</w:t>
       </w:r>
     </w:p>
   </w:comment>
-  <w:comment w:author="Joe Chu" w:id="4" w:date="2019-12-09T03:34:32Z">
+  <w:comment w:author="Joe Chu" w:id="0" w:date="2019-10-22T20:26:09Z">
     <w:p>
       <w:pPr>
         <w:keepNext w:val="0"/>
@@ -6486,11 +5248,11 @@
           <w:vertAlign w:val="baseline"/>
           <w:rtl w:val="0"/>
         </w:rPr>
-        <w:t xml:space="preserve">testing required</w:t>
+        <w:t xml:space="preserve">https://mongodb.github.io/node-mongodb-native/api-articles/nodekoarticle1.html</w:t>
       </w:r>
     </w:p>
   </w:comment>
-  <w:comment w:author="Joe Chu" w:id="5" w:date="2019-12-09T03:36:44Z">
+  <w:comment w:author="Joe Chu" w:id="1" w:date="2019-10-25T19:14:11Z">
     <w:p>
       <w:pPr>
         <w:keepNext w:val="0"/>
@@ -6536,11 +5298,11 @@
           <w:vertAlign w:val="baseline"/>
           <w:rtl w:val="0"/>
         </w:rPr>
-        <w:t xml:space="preserve">assuming this json contains everything needed already</w:t>
+        <w:t xml:space="preserve">https://stackoverflow.com/questions/47662220/db-collection-is-not-a-function-when-using-mongoclient-v3-0</w:t>
       </w:r>
     </w:p>
   </w:comment>
-  <w:comment w:author="Hunter Harris" w:id="11" w:date="2019-11-13T03:09:20Z">
+  <w:comment w:author="Joe Chu" w:id="2" w:date="2019-10-29T20:17:19Z">
     <w:p>
       <w:pPr>
         <w:keepNext w:val="0"/>
@@ -6586,11 +5348,11 @@
           <w:vertAlign w:val="baseline"/>
           <w:rtl w:val="0"/>
         </w:rPr>
-        <w:t xml:space="preserve">https://stackoverflow.com/questions/10144852/how-can-i-create-unique-ids-for-embedded-documents-in-mongodb</w:t>
+        <w:t xml:space="preserve">https://stackoverflow.com/questions/24621940/how-to-properly-reuse-connection-to-mongodb-across-nodejs-application-and-module</w:t>
       </w:r>
     </w:p>
   </w:comment>
-  <w:comment w:author="Joe Chu" w:id="0" w:date="2019-10-22T20:26:09Z">
+  <w:comment w:author="Hunter Harris" w:id="8" w:date="2020-04-24T20:14:43Z">
     <w:p>
       <w:pPr>
         <w:keepNext w:val="0"/>
@@ -6636,206 +5398,6 @@
           <w:vertAlign w:val="baseline"/>
           <w:rtl w:val="0"/>
         </w:rPr>
-        <w:t xml:space="preserve">https://mongodb.github.io/node-mongodb-native/api-articles/nodekoarticle1.html</w:t>
-      </w:r>
-    </w:p>
-  </w:comment>
-  <w:comment w:author="Joe Chu" w:id="1" w:date="2019-10-25T19:14:11Z">
-    <w:p>
-      <w:pPr>
-        <w:keepNext w:val="0"/>
-        <w:keepLines w:val="0"/>
-        <w:widowControl w:val="0"/>
-        <w:pBdr>
-          <w:top w:space="0" w:sz="0" w:val="nil"/>
-          <w:left w:space="0" w:sz="0" w:val="nil"/>
-          <w:bottom w:space="0" w:sz="0" w:val="nil"/>
-          <w:right w:space="0" w:sz="0" w:val="nil"/>
-          <w:between w:space="0" w:sz="0" w:val="nil"/>
-        </w:pBdr>
-        <w:shd w:fill="auto" w:val="clear"/>
-        <w:spacing w:after="0" w:before="0" w:line="240" w:lineRule="auto"/>
-        <w:ind w:left="0" w:right="0" w:firstLine="0"/>
-        <w:jc w:val="left"/>
-        <w:rPr>
-          <w:rFonts w:ascii="Arial" w:cs="Arial" w:eastAsia="Arial" w:hAnsi="Arial"/>
-          <w:b w:val="0"/>
-          <w:i w:val="0"/>
-          <w:smallCaps w:val="0"/>
-          <w:strike w:val="0"/>
-          <w:color w:val="000000"/>
-          <w:sz w:val="22"/>
-          <w:szCs w:val="22"/>
-          <w:u w:val="none"/>
-          <w:shd w:fill="auto" w:val="clear"/>
-          <w:vertAlign w:val="baseline"/>
-        </w:rPr>
-      </w:pPr>
-      <w:r>
-        <w:rPr>
-          <w:rFonts w:ascii="Arial" w:cs="Arial" w:eastAsia="Arial" w:hAnsi="Arial"/>
-          <w:b w:val="0"/>
-          <w:i w:val="0"/>
-          <w:smallCaps w:val="0"/>
-          <w:strike w:val="0"/>
-          <w:color w:val="000000"/>
-          <w:sz w:val="22"/>
-          <w:szCs w:val="22"/>
-          <w:u w:val="none"/>
-          <w:shd w:fill="auto" w:val="clear"/>
-          <w:vertAlign w:val="baseline"/>
-          <w:rtl w:val="0"/>
-        </w:rPr>
-        <w:t xml:space="preserve">https://stackoverflow.com/questions/47662220/db-collection-is-not-a-function-when-using-mongoclient-v3-0</w:t>
-      </w:r>
-    </w:p>
-  </w:comment>
-  <w:comment w:author="Joe Chu" w:id="2" w:date="2019-10-29T20:17:19Z">
-    <w:p>
-      <w:pPr>
-        <w:keepNext w:val="0"/>
-        <w:keepLines w:val="0"/>
-        <w:widowControl w:val="0"/>
-        <w:pBdr>
-          <w:top w:space="0" w:sz="0" w:val="nil"/>
-          <w:left w:space="0" w:sz="0" w:val="nil"/>
-          <w:bottom w:space="0" w:sz="0" w:val="nil"/>
-          <w:right w:space="0" w:sz="0" w:val="nil"/>
-          <w:between w:space="0" w:sz="0" w:val="nil"/>
-        </w:pBdr>
-        <w:shd w:fill="auto" w:val="clear"/>
-        <w:spacing w:after="0" w:before="0" w:line="240" w:lineRule="auto"/>
-        <w:ind w:left="0" w:right="0" w:firstLine="0"/>
-        <w:jc w:val="left"/>
-        <w:rPr>
-          <w:rFonts w:ascii="Arial" w:cs="Arial" w:eastAsia="Arial" w:hAnsi="Arial"/>
-          <w:b w:val="0"/>
-          <w:i w:val="0"/>
-          <w:smallCaps w:val="0"/>
-          <w:strike w:val="0"/>
-          <w:color w:val="000000"/>
-          <w:sz w:val="22"/>
-          <w:szCs w:val="22"/>
-          <w:u w:val="none"/>
-          <w:shd w:fill="auto" w:val="clear"/>
-          <w:vertAlign w:val="baseline"/>
-        </w:rPr>
-      </w:pPr>
-      <w:r>
-        <w:rPr>
-          <w:rFonts w:ascii="Arial" w:cs="Arial" w:eastAsia="Arial" w:hAnsi="Arial"/>
-          <w:b w:val="0"/>
-          <w:i w:val="0"/>
-          <w:smallCaps w:val="0"/>
-          <w:strike w:val="0"/>
-          <w:color w:val="000000"/>
-          <w:sz w:val="22"/>
-          <w:szCs w:val="22"/>
-          <w:u w:val="none"/>
-          <w:shd w:fill="auto" w:val="clear"/>
-          <w:vertAlign w:val="baseline"/>
-          <w:rtl w:val="0"/>
-        </w:rPr>
-        <w:t xml:space="preserve">https://stackoverflow.com/questions/24621940/how-to-properly-reuse-connection-to-mongodb-across-nodejs-application-and-module</w:t>
-      </w:r>
-    </w:p>
-  </w:comment>
-  <w:comment w:author="Hunter Harris" w:id="13" w:date="2019-11-15T21:20:39Z">
-    <w:p>
-      <w:pPr>
-        <w:keepNext w:val="0"/>
-        <w:keepLines w:val="0"/>
-        <w:widowControl w:val="0"/>
-        <w:pBdr>
-          <w:top w:space="0" w:sz="0" w:val="nil"/>
-          <w:left w:space="0" w:sz="0" w:val="nil"/>
-          <w:bottom w:space="0" w:sz="0" w:val="nil"/>
-          <w:right w:space="0" w:sz="0" w:val="nil"/>
-          <w:between w:space="0" w:sz="0" w:val="nil"/>
-        </w:pBdr>
-        <w:shd w:fill="auto" w:val="clear"/>
-        <w:spacing w:after="0" w:before="0" w:line="240" w:lineRule="auto"/>
-        <w:ind w:left="0" w:right="0" w:firstLine="0"/>
-        <w:jc w:val="left"/>
-        <w:rPr>
-          <w:rFonts w:ascii="Arial" w:cs="Arial" w:eastAsia="Arial" w:hAnsi="Arial"/>
-          <w:b w:val="0"/>
-          <w:i w:val="0"/>
-          <w:smallCaps w:val="0"/>
-          <w:strike w:val="0"/>
-          <w:color w:val="000000"/>
-          <w:sz w:val="22"/>
-          <w:szCs w:val="22"/>
-          <w:u w:val="none"/>
-          <w:shd w:fill="auto" w:val="clear"/>
-          <w:vertAlign w:val="baseline"/>
-        </w:rPr>
-      </w:pPr>
-      <w:r>
-        <w:rPr>
-          <w:rFonts w:ascii="Arial" w:cs="Arial" w:eastAsia="Arial" w:hAnsi="Arial"/>
-          <w:b w:val="0"/>
-          <w:i w:val="0"/>
-          <w:smallCaps w:val="0"/>
-          <w:strike w:val="0"/>
-          <w:color w:val="000000"/>
-          <w:sz w:val="22"/>
-          <w:szCs w:val="22"/>
-          <w:u w:val="none"/>
-          <w:shd w:fill="auto" w:val="clear"/>
-          <w:vertAlign w:val="baseline"/>
-          <w:rtl w:val="0"/>
-        </w:rPr>
-        <w:t xml:space="preserve">When/if professors edit poll questions, they should get an option to go back and regrade answers.</w:t>
-      </w:r>
-    </w:p>
-  </w:comment>
-  <w:comment w:author="Hunter Harris" w:id="8" w:date="2020-04-24T20:14:43Z">
-    <w:p>
-      <w:pPr>
-        <w:keepNext w:val="0"/>
-        <w:keepLines w:val="0"/>
-        <w:widowControl w:val="0"/>
-        <w:pBdr>
-          <w:top w:space="0" w:sz="0" w:val="nil"/>
-          <w:left w:space="0" w:sz="0" w:val="nil"/>
-          <w:bottom w:space="0" w:sz="0" w:val="nil"/>
-          <w:right w:space="0" w:sz="0" w:val="nil"/>
-          <w:between w:space="0" w:sz="0" w:val="nil"/>
-        </w:pBdr>
-        <w:shd w:fill="auto" w:val="clear"/>
-        <w:spacing w:after="0" w:before="0" w:line="240" w:lineRule="auto"/>
-        <w:ind w:left="0" w:right="0" w:firstLine="0"/>
-        <w:jc w:val="left"/>
-        <w:rPr>
-          <w:rFonts w:ascii="Arial" w:cs="Arial" w:eastAsia="Arial" w:hAnsi="Arial"/>
-          <w:b w:val="0"/>
-          <w:i w:val="0"/>
-          <w:smallCaps w:val="0"/>
-          <w:strike w:val="0"/>
-          <w:color w:val="000000"/>
-          <w:sz w:val="22"/>
-          <w:szCs w:val="22"/>
-          <w:u w:val="none"/>
-          <w:shd w:fill="auto" w:val="clear"/>
-          <w:vertAlign w:val="baseline"/>
-        </w:rPr>
-      </w:pPr>
-      <w:r>
-        <w:rPr>
-          <w:rFonts w:ascii="Arial" w:cs="Arial" w:eastAsia="Arial" w:hAnsi="Arial"/>
-          <w:b w:val="0"/>
-          <w:i w:val="0"/>
-          <w:smallCaps w:val="0"/>
-          <w:strike w:val="0"/>
-          <w:color w:val="000000"/>
-          <w:sz w:val="22"/>
-          <w:szCs w:val="22"/>
-          <w:u w:val="none"/>
-          <w:shd w:fill="auto" w:val="clear"/>
-          <w:vertAlign w:val="baseline"/>
-          <w:rtl w:val="0"/>
-        </w:rPr>
         <w:t xml:space="preserve">Alex Documentation</w:t>
       </w:r>
     </w:p>
@@ -7065,124 +5627,11 @@
       </w:rPr>
     </w:lvl>
   </w:abstractNum>
-  <w:abstractNum w:abstractNumId="3">
-    <w:lvl w:ilvl="0">
-      <w:start w:val="1"/>
-      <w:numFmt w:val="bullet"/>
-      <w:lvlText w:val="●"/>
-      <w:lvlJc w:val="left"/>
-      <w:pPr>
-        <w:ind w:left="720" w:hanging="360"/>
-      </w:pPr>
-      <w:rPr>
-        <w:u w:val="none"/>
-      </w:rPr>
-    </w:lvl>
-    <w:lvl w:ilvl="1">
-      <w:start w:val="1"/>
-      <w:numFmt w:val="bullet"/>
-      <w:lvlText w:val="○"/>
-      <w:lvlJc w:val="left"/>
-      <w:pPr>
-        <w:ind w:left="1440" w:hanging="360"/>
-      </w:pPr>
-      <w:rPr>
-        <w:u w:val="none"/>
-      </w:rPr>
-    </w:lvl>
-    <w:lvl w:ilvl="2">
-      <w:start w:val="1"/>
-      <w:numFmt w:val="bullet"/>
-      <w:lvlText w:val="■"/>
-      <w:lvlJc w:val="left"/>
-      <w:pPr>
-        <w:ind w:left="2160" w:hanging="360"/>
-      </w:pPr>
-      <w:rPr>
-        <w:u w:val="none"/>
-      </w:rPr>
-    </w:lvl>
-    <w:lvl w:ilvl="3">
-      <w:start w:val="1"/>
-      <w:numFmt w:val="bullet"/>
-      <w:lvlText w:val="●"/>
-      <w:lvlJc w:val="left"/>
-      <w:pPr>
-        <w:ind w:left="2880" w:hanging="360"/>
-      </w:pPr>
-      <w:rPr>
-        <w:u w:val="none"/>
-      </w:rPr>
-    </w:lvl>
-    <w:lvl w:ilvl="4">
-      <w:start w:val="1"/>
-      <w:numFmt w:val="bullet"/>
-      <w:lvlText w:val="○"/>
-      <w:lvlJc w:val="left"/>
-      <w:pPr>
-        <w:ind w:left="3600" w:hanging="360"/>
-      </w:pPr>
-      <w:rPr>
-        <w:u w:val="none"/>
-      </w:rPr>
-    </w:lvl>
-    <w:lvl w:ilvl="5">
-      <w:start w:val="1"/>
-      <w:numFmt w:val="bullet"/>
-      <w:lvlText w:val="■"/>
-      <w:lvlJc w:val="left"/>
-      <w:pPr>
-        <w:ind w:left="4320" w:hanging="360"/>
-      </w:pPr>
-      <w:rPr>
-        <w:u w:val="none"/>
-      </w:rPr>
-    </w:lvl>
-    <w:lvl w:ilvl="6">
-      <w:start w:val="1"/>
-      <w:numFmt w:val="bullet"/>
-      <w:lvlText w:val="●"/>
-      <w:lvlJc w:val="left"/>
-      <w:pPr>
-        <w:ind w:left="5040" w:hanging="360"/>
-      </w:pPr>
-      <w:rPr>
-        <w:u w:val="none"/>
-      </w:rPr>
-    </w:lvl>
-    <w:lvl w:ilvl="7">
-      <w:start w:val="1"/>
-      <w:numFmt w:val="bullet"/>
-      <w:lvlText w:val="○"/>
-      <w:lvlJc w:val="left"/>
-      <w:pPr>
-        <w:ind w:left="5760" w:hanging="360"/>
-      </w:pPr>
-      <w:rPr>
-        <w:u w:val="none"/>
-      </w:rPr>
-    </w:lvl>
-    <w:lvl w:ilvl="8">
-      <w:start w:val="1"/>
-      <w:numFmt w:val="bullet"/>
-      <w:lvlText w:val="■"/>
-      <w:lvlJc w:val="left"/>
-      <w:pPr>
-        <w:ind w:left="6480" w:hanging="360"/>
-      </w:pPr>
-      <w:rPr>
-        <w:u w:val="none"/>
-      </w:rPr>
-    </w:lvl>
-  </w:abstractNum>
   <w:num w:numId="1">
     <w:abstractNumId w:val="1"/>
   </w:num>
   <w:num w:numId="2">
     <w:abstractNumId w:val="2"/>
-  </w:num>
-  <w:num w:numId="3">
-    <w:abstractNumId w:val="3"/>
   </w:num>
 </w:numbering>
 </file>

</xml_diff>